<commit_message>
Stop modules and clarified Missions/Factions updating all the time, fix bounty text
Add ProgType to action pack so we can stop it displaying if prog is not for it
Factions removed OnNewEntry - relies on ReceiveHistory
Missions - same
Modules - ReceiveHisotryEntry better checking to prevent updates when not needed
Combat panel - removed receivehistoryentry - its an onnewentry panel
Organics- need to see later if we can improve the update
Bounty has better translation of suit names
</commit_message>
<xml_diff>
--- a/Docs/Action V27.docx
+++ b/Docs/Action V27.docx
@@ -734,7 +734,31 @@
         </w:numPr>
       </w:pPr>
       <w:r>
-        <w:t>NotEditable: If present, and set to True, the pack can not be edited by the user</w:t>
+        <w:t>NotEditable: If present, and set to True the pack can not be edited by the user</w:t>
+      </w:r>
+    </w:p>
+    <w:p>
+      <w:pPr>
+        <w:pStyle w:val="ListParagraph"/>
+        <w:numPr>
+          <w:ilvl w:val="0"/>
+          <w:numId w:val="7"/>
+        </w:numPr>
+      </w:pPr>
+      <w:r>
+        <w:t>ItemType: If present, sets the item name displayed on the install screen</w:t>
+      </w:r>
+    </w:p>
+    <w:p>
+      <w:pPr>
+        <w:pStyle w:val="ListParagraph"/>
+        <w:numPr>
+          <w:ilvl w:val="0"/>
+          <w:numId w:val="7"/>
+        </w:numPr>
+      </w:pPr>
+      <w:r>
+        <w:t>ProgType: If present, defines the program the pack is allowed to work with. Semicolon list. Example would be “EDDLite;EDDiscovery”.  If not present, allowed for all programs.</w:t>
       </w:r>
     </w:p>
     <w:p>
@@ -756,7 +780,11 @@
         <w:t xml:space="preserve">which you can find in the programs own help, </w:t>
       </w:r>
       <w:r>
-        <w:t xml:space="preserve">and you assign a program to them to react to the event. </w:t>
+        <w:t xml:space="preserve">and you assign a program to them to react to </w:t>
+      </w:r>
+      <w:r>
+        <w:lastRenderedPageBreak/>
+        <w:t xml:space="preserve">the event. </w:t>
       </w:r>
       <w:r>
         <w:t>In this ca</w:t>
@@ -23940,10 +23968,7 @@
         <w:t>Tab names are the same as shown on screen</w:t>
       </w:r>
       <w:r>
-        <w:t>, or the logical name of the panel</w:t>
-      </w:r>
-      <w:r>
-        <w:t xml:space="preserve"> </w:t>
+        <w:t xml:space="preserve">, or the logical name of the panel </w:t>
       </w:r>
       <w:r>
         <w:t>(see Popout).</w:t>
@@ -23991,10 +24016,7 @@
         <w:t>Tab names are the same as shown on screen</w:t>
       </w:r>
       <w:r>
-        <w:t>, or the logical name of the panel</w:t>
-      </w:r>
-      <w:r>
-        <w:t xml:space="preserve">.  Returns a variable </w:t>
+        <w:t xml:space="preserve">, or the logical name of the panel.  Returns a variable </w:t>
       </w:r>
       <w:r>
         <w:t>“</w:t>

</xml_diff>

<commit_message>
Bounty event new Pilot Name, add new features to action
Action : Timer -name
Updated doc to v28
</commit_message>
<xml_diff>
--- a/Docs/Action V27.docx
+++ b/Docs/Action V27.docx
@@ -69,6 +69,13 @@
           <w:szCs w:val="28"/>
         </w:rPr>
         <w:t>1</w:t>
+      </w:r>
+      <w:r>
+        <w:rPr>
+          <w:sz w:val="28"/>
+          <w:szCs w:val="28"/>
+        </w:rPr>
+        <w:t xml:space="preserve"> </w:t>
       </w:r>
     </w:p>
     <w:p>
@@ -8484,6 +8491,12 @@
         <w:lastRenderedPageBreak/>
         <w:t>Start and length determine the number of entries.  Length can be greater than the number of entries.</w:t>
       </w:r>
+      <w:r>
+        <w:t xml:space="preserve">  </w:t>
+      </w:r>
+      <w:r>
+        <w:t>If an index variable is missing the expand will stop.</w:t>
+      </w:r>
     </w:p>
     <w:p/>
     <w:p>
@@ -8773,6 +8786,8 @@
         <w:t>&lt;startafter&gt; = variable or “string” giving variable name.</w:t>
       </w:r>
     </w:p>
+    <w:p/>
+    <w:p/>
     <w:p/>
     <w:p>
       <w:pPr>

</xml_diff>